<commit_message>
minor changes in user group and reflections
</commit_message>
<xml_diff>
--- a/Design_thinking and technical interaction.docx
+++ b/Design_thinking and technical interaction.docx
@@ -51,11 +51,9 @@
       <w:r>
         <w:t xml:space="preserve"> that I learn as part of my course technical interaction design at IT university of </w:t>
       </w:r>
-      <w:proofErr w:type="spellStart"/>
-      <w:r>
-        <w:t>copenhagen</w:t>
-      </w:r>
-      <w:proofErr w:type="spellEnd"/>
+      <w:r>
+        <w:t>Copenhagen</w:t>
+      </w:r>
       <w:r>
         <w:t xml:space="preserve">. The implementation part of the application will make use of markup language HTML, CSS styling, and client-side programming languages using JavaScript react libraries. Although, the context to whom </w:t>
       </w:r>
@@ -161,7 +159,13 @@
         <w:t>I</w:t>
       </w:r>
       <w:r>
-        <w:t xml:space="preserve"> proceeded to do a bit more detailed research about the idea of the project, and the user group and then we selected the target group for the project, who are the guest students at the university. The requirements from the target people are described in the next section which it deals with empathy research</w:t>
+        <w:t xml:space="preserve"> proceeded to do a bit more detailed research about the idea of the project, and the user group and then </w:t>
+      </w:r>
+      <w:r>
+        <w:t>I</w:t>
+      </w:r>
+      <w:r>
+        <w:t xml:space="preserve"> selected the target group for the project, who are the guest students at the university. The requirements from the target people are described in the next section which it deals with empathy research</w:t>
       </w:r>
       <w:bookmarkStart w:id="1" w:name="_k0z70jxtrokr" w:colFirst="0" w:colLast="0"/>
       <w:bookmarkEnd w:id="1"/>
@@ -199,7 +203,10 @@
         <w:jc w:val="both"/>
       </w:pPr>
       <w:r>
-        <w:t xml:space="preserve">We conducted research combining two methods: </w:t>
+        <w:t>I</w:t>
+      </w:r>
+      <w:r>
+        <w:t xml:space="preserve"> conducted research combining two methods: </w:t>
       </w:r>
       <w:r>
         <w:t>I</w:t>
@@ -250,7 +257,10 @@
         <w:jc w:val="both"/>
       </w:pPr>
       <w:r>
-        <w:t xml:space="preserve">We conducted the research using the 5 Whys method because </w:t>
+        <w:t>I</w:t>
+      </w:r>
+      <w:r>
+        <w:t xml:space="preserve"> conducted the research using the 5 Whys method because </w:t>
       </w:r>
       <w:r>
         <w:t>I</w:t>
@@ -594,7 +604,13 @@
         <w:jc w:val="both"/>
       </w:pPr>
       <w:r>
-        <w:t>Personas makes the design task less complex and help the development team to create a good user experience for the target group (Dam &amp; Siang, 2020). We choose the engaged personas because they could make use of the information from our empathy research, allow us to construct one persona from our target group. It is also possible to create scenarios using this method (Bjorn, engaging persona.pdf).</w:t>
+        <w:t xml:space="preserve">Personas makes the design task less complex and help the development team to create a good user experience for the target group (Dam &amp; Siang, 2020). </w:t>
+      </w:r>
+      <w:r>
+        <w:t>I</w:t>
+      </w:r>
+      <w:r>
+        <w:t xml:space="preserve"> choose the engaged personas because they could make use of the information from our empathy research, allow us to construct one persona from our target group. It is also possible to create scenarios using this method (Bjorn, engaging persona.pdf).</w:t>
       </w:r>
     </w:p>
     <w:p>
@@ -1067,13 +1083,22 @@
         <w:jc w:val="both"/>
       </w:pPr>
       <w:r>
-        <w:t xml:space="preserve">We have described our design challenge in the POV. Now, </w:t>
-      </w:r>
-      <w:r>
-        <w:t>I</w:t>
-      </w:r>
-      <w:r>
-        <w:t xml:space="preserve"> will use the How might we? technique to explore the range of possible solutions. We eventually choose the best fitting solution. The technique for the above POV is given below.</w:t>
+        <w:t>I</w:t>
+      </w:r>
+      <w:r>
+        <w:t xml:space="preserve"> have described our design challenge in the POV. Now, </w:t>
+      </w:r>
+      <w:r>
+        <w:t>I</w:t>
+      </w:r>
+      <w:r>
+        <w:t xml:space="preserve"> will use the How might we? technique to explore the range of possible solutions. </w:t>
+      </w:r>
+      <w:r>
+        <w:t>I</w:t>
+      </w:r>
+      <w:r>
+        <w:t xml:space="preserve"> eventually choose the best fitting solution. The technique for the above POV is given below.</w:t>
       </w:r>
     </w:p>
     <w:p>
@@ -1182,7 +1207,10 @@
         <w:jc w:val="both"/>
       </w:pPr>
       <w:r>
-        <w:t xml:space="preserve">We discovered that international students and students with low social skills are the most in a need of a forum to connect and socialize. Extroverted people tend to prefer connecting to people in the classroom and being proactive. However, they still see value in knowledge sharing and keeping up to date with general announcements. Nevertheless, </w:t>
+        <w:t>I</w:t>
+      </w:r>
+      <w:r>
+        <w:t xml:space="preserve"> discovered that international students and students with low social skills are the most in a need of a forum to connect and socialize. Extroverted people tend to prefer connecting to people in the classroom and being proactive. However, they still see value in knowledge sharing and keeping up to date with general announcements. Nevertheless, </w:t>
       </w:r>
       <w:r>
         <w:t>I</w:t>
@@ -1227,7 +1255,10 @@
         <w:jc w:val="both"/>
       </w:pPr>
       <w:r>
-        <w:t xml:space="preserve">We have conducted empathy research by interviewing 3 guest students. Ideally, </w:t>
+        <w:t>I</w:t>
+      </w:r>
+      <w:r>
+        <w:t xml:space="preserve"> have conducted empathy research by interviewing 3 guest students. Ideally, </w:t>
       </w:r>
       <w:r>
         <w:t>I</w:t>
@@ -1297,7 +1328,13 @@
         <w:t>I</w:t>
       </w:r>
       <w:r>
-        <w:t xml:space="preserve"> have more time and resources. We would recruit with more specific characteristics (</w:t>
+        <w:t xml:space="preserve"> have more time and resources. </w:t>
+      </w:r>
+      <w:r>
+        <w:t>I</w:t>
+      </w:r>
+      <w:r>
+        <w:t xml:space="preserve"> would recruit with more specific characteristics (</w:t>
       </w:r>
       <w:proofErr w:type="gramStart"/>
       <w:r>
@@ -1706,15 +1743,6 @@
   </w:abstractNum>
   <w:num w:numId="1" w16cid:durableId="674067789">
     <w:abstractNumId w:val="1"/>
-    <w:lvlOverride w:ilvl="0"/>
-    <w:lvlOverride w:ilvl="1"/>
-    <w:lvlOverride w:ilvl="2"/>
-    <w:lvlOverride w:ilvl="3"/>
-    <w:lvlOverride w:ilvl="4"/>
-    <w:lvlOverride w:ilvl="5"/>
-    <w:lvlOverride w:ilvl="6"/>
-    <w:lvlOverride w:ilvl="7"/>
-    <w:lvlOverride w:ilvl="8"/>
   </w:num>
   <w:num w:numId="2" w16cid:durableId="1434473340">
     <w:abstractNumId w:val="0"/>

</xml_diff>

<commit_message>
Ideation phase of design thinking
</commit_message>
<xml_diff>
--- a/Design_thinking and technical interaction.docx
+++ b/Design_thinking and technical interaction.docx
@@ -203,10 +203,7 @@
         <w:jc w:val="both"/>
       </w:pPr>
       <w:r>
-        <w:t>I</w:t>
-      </w:r>
-      <w:r>
-        <w:t xml:space="preserve"> conducted research combining two methods: </w:t>
+        <w:t xml:space="preserve">I conducted research combining two methods: </w:t>
       </w:r>
       <w:r>
         <w:t>I</w:t>
@@ -257,10 +254,7 @@
         <w:jc w:val="both"/>
       </w:pPr>
       <w:r>
-        <w:t>I</w:t>
-      </w:r>
-      <w:r>
-        <w:t xml:space="preserve"> conducted the research using the 5 Whys method because </w:t>
+        <w:t xml:space="preserve">I conducted the research using the 5 Whys method because </w:t>
       </w:r>
       <w:r>
         <w:t>I</w:t>
@@ -318,7 +312,15 @@
         </w:rPr>
       </w:pPr>
       <w:r>
-        <w:t xml:space="preserve">Most of the other empathy methods are not feasible for us to use at this stage. For example, many methods are based on user observation. On one hand, our potential users don’t really have one fixed way to recruit their participants, nor have </w:t>
+        <w:t xml:space="preserve">Most of the other empathy methods are not feasible for us to use at this stage. For example, many methods are based on user observation. On </w:t>
+      </w:r>
+      <w:proofErr w:type="gramStart"/>
+      <w:r>
+        <w:t>one</w:t>
+      </w:r>
+      <w:proofErr w:type="gramEnd"/>
+      <w:r>
+        <w:t xml:space="preserve"> hand, our potential users don’t really have one fixed way to recruit their participants, nor have </w:t>
       </w:r>
       <w:r>
         <w:t>I</w:t>
@@ -1334,10 +1336,18 @@
         <w:t>I</w:t>
       </w:r>
       <w:r>
-        <w:t xml:space="preserve"> would recruit with more specific characteristics (</w:t>
+        <w:t xml:space="preserve"> would </w:t>
       </w:r>
       <w:proofErr w:type="gramStart"/>
       <w:r>
+        <w:t>recruit</w:t>
+      </w:r>
+      <w:proofErr w:type="gramEnd"/>
+      <w:r>
+        <w:t xml:space="preserve"> with more specific characteristics (</w:t>
+      </w:r>
+      <w:proofErr w:type="gramStart"/>
+      <w:r>
         <w:t>e.g.</w:t>
       </w:r>
       <w:proofErr w:type="gramEnd"/>
@@ -1353,14 +1363,481 @@
     <w:p>
       <w:pPr>
         <w:jc w:val="both"/>
+      </w:pPr>
+      <w:r>
+        <w:t>Ideation Phase:</w:t>
+      </w:r>
+    </w:p>
+    <w:p>
+      <w:pPr>
+        <w:jc w:val="both"/>
+      </w:pPr>
+      <w:r>
+        <w:t>1)generation methods:  Brainstorm-</w:t>
+      </w:r>
+      <w:proofErr w:type="spellStart"/>
+      <w:r>
+        <w:t>brainwalk</w:t>
+      </w:r>
+      <w:proofErr w:type="spellEnd"/>
+      <w:r>
+        <w:t xml:space="preserve">, </w:t>
+      </w:r>
+      <w:proofErr w:type="spellStart"/>
+      <w:r>
+        <w:t>braindump</w:t>
+      </w:r>
+      <w:proofErr w:type="spellEnd"/>
+      <w:r>
+        <w:t xml:space="preserve">, </w:t>
+      </w:r>
+      <w:proofErr w:type="spellStart"/>
+      <w:r>
+        <w:t>brainread</w:t>
+      </w:r>
+      <w:proofErr w:type="spellEnd"/>
+      <w:r>
+        <w:t xml:space="preserve">, </w:t>
+      </w:r>
+      <w:proofErr w:type="spellStart"/>
+      <w:r>
+        <w:t>brainwrite</w:t>
+      </w:r>
+      <w:proofErr w:type="spellEnd"/>
+      <w:r>
+        <w:t>, challenge assumptions, scamper, analogies, and worst possible idea</w:t>
+      </w:r>
+    </w:p>
+    <w:p>
+      <w:pPr>
+        <w:jc w:val="both"/>
+      </w:pPr>
+      <w:r>
+        <w:t xml:space="preserve">2)selection methods: Dot voting, Bingo selection, Four categories method- Most rational, Most delightful, Darling, </w:t>
+      </w:r>
+      <w:proofErr w:type="gramStart"/>
+      <w:r>
+        <w:t>and  Longshot</w:t>
+      </w:r>
+      <w:proofErr w:type="gramEnd"/>
+    </w:p>
+    <w:p>
+      <w:pPr>
+        <w:jc w:val="both"/>
+      </w:pPr>
+    </w:p>
+    <w:p>
+      <w:pPr>
+        <w:jc w:val="both"/>
+      </w:pPr>
+      <w:r>
+        <w:t xml:space="preserve">Ideation The methodologies </w:t>
+      </w:r>
+      <w:r>
+        <w:t>I</w:t>
+      </w:r>
+      <w:r>
+        <w:t xml:space="preserve"> chose are </w:t>
+      </w:r>
+      <w:proofErr w:type="gramStart"/>
+      <w:r>
+        <w:t xml:space="preserve">the </w:t>
+      </w:r>
+      <w:proofErr w:type="spellStart"/>
+      <w:r>
+        <w:t>Brainwite</w:t>
+      </w:r>
+      <w:proofErr w:type="spellEnd"/>
+      <w:proofErr w:type="gramEnd"/>
+      <w:r>
+        <w:t xml:space="preserve"> and Four Categories Method from the Design Thinking: Ideation step. With our </w:t>
+      </w:r>
+      <w:proofErr w:type="spellStart"/>
+      <w:r>
+        <w:t>pov</w:t>
+      </w:r>
+      <w:proofErr w:type="spellEnd"/>
+      <w:r>
+        <w:t xml:space="preserve"> </w:t>
+      </w:r>
+      <w:proofErr w:type="spellStart"/>
+      <w:r>
+        <w:t>madlib</w:t>
+      </w:r>
+      <w:proofErr w:type="spellEnd"/>
+      <w:r>
+        <w:t xml:space="preserve"> and “how might we” questions in front of us, every group member took 5 minutes to jot down their ideas. </w:t>
+      </w:r>
+      <w:r>
+        <w:t>I</w:t>
+      </w:r>
+      <w:r>
+        <w:t xml:space="preserve"> then passed on our idea cards and expanded them or noted down more thoughts for 5 rounds, each round taking 5 minutes. Each member presented their idea cards afterward and </w:t>
+      </w:r>
+      <w:r>
+        <w:t>I</w:t>
+      </w:r>
+      <w:r>
+        <w:t xml:space="preserve"> grouped similar ideas together. Then </w:t>
+      </w:r>
+      <w:r>
+        <w:t>I</w:t>
+      </w:r>
+      <w:r>
+        <w:t xml:space="preserve"> discussed the pros and cons with one “good designer” and one “bad designer”. Finally, </w:t>
+      </w:r>
+      <w:r>
+        <w:t>I</w:t>
+      </w:r>
+      <w:r>
+        <w:t xml:space="preserve"> put ideas into four different categories (the rational choice, the most likely to delight, the darling, and the long shot) based on our discussion.</w:t>
+      </w:r>
+    </w:p>
+    <w:p>
+      <w:pPr>
+        <w:jc w:val="both"/>
+      </w:pPr>
+      <w:r>
+        <w:rPr>
+          <w:noProof/>
+        </w:rPr>
+        <w:lastRenderedPageBreak/>
+        <w:drawing>
+          <wp:inline distT="0" distB="0" distL="0" distR="0" wp14:anchorId="372D9FA8" wp14:editId="2E3A32E4">
+            <wp:extent cx="5943600" cy="3725545"/>
+            <wp:effectExtent l="0" t="0" r="0" b="8255"/>
+            <wp:docPr id="2" name="Picture 2" descr="Diagram&#10;&#10;Description automatically generated"/>
+            <wp:cNvGraphicFramePr>
+              <a:graphicFrameLocks xmlns:a="http://schemas.openxmlformats.org/drawingml/2006/main" noChangeAspect="1"/>
+            </wp:cNvGraphicFramePr>
+            <a:graphic xmlns:a="http://schemas.openxmlformats.org/drawingml/2006/main">
+              <a:graphicData uri="http://schemas.openxmlformats.org/drawingml/2006/picture">
+                <pic:pic xmlns:pic="http://schemas.openxmlformats.org/drawingml/2006/picture">
+                  <pic:nvPicPr>
+                    <pic:cNvPr id="2" name="Picture 2" descr="Diagram&#10;&#10;Description automatically generated"/>
+                    <pic:cNvPicPr/>
+                  </pic:nvPicPr>
+                  <pic:blipFill>
+                    <a:blip r:embed="rId8"/>
+                    <a:stretch>
+                      <a:fillRect/>
+                    </a:stretch>
+                  </pic:blipFill>
+                  <pic:spPr>
+                    <a:xfrm>
+                      <a:off x="0" y="0"/>
+                      <a:ext cx="5943600" cy="3725545"/>
+                    </a:xfrm>
+                    <a:prstGeom prst="rect">
+                      <a:avLst/>
+                    </a:prstGeom>
+                  </pic:spPr>
+                </pic:pic>
+              </a:graphicData>
+            </a:graphic>
+          </wp:inline>
+        </w:drawing>
+      </w:r>
+    </w:p>
+    <w:p>
+      <w:pPr>
+        <w:jc w:val="both"/>
+      </w:pPr>
+    </w:p>
+    <w:p>
+      <w:pPr>
+        <w:jc w:val="both"/>
+      </w:pPr>
+      <w:r>
+        <w:t xml:space="preserve">Link for </w:t>
+      </w:r>
+      <w:proofErr w:type="spellStart"/>
+      <w:r>
+        <w:t>miro</w:t>
+      </w:r>
+      <w:proofErr w:type="spellEnd"/>
+      <w:r>
+        <w:t xml:space="preserve"> board</w:t>
+      </w:r>
+    </w:p>
+    <w:p>
+      <w:pPr>
+        <w:jc w:val="both"/>
+      </w:pPr>
+    </w:p>
+    <w:p>
+      <w:pPr>
+        <w:jc w:val="both"/>
+      </w:pPr>
+      <w:r>
+        <w:t>https://miro.com/welcomeonboard/WWl1Ulk5UmVZMnhkT1N3a0lyRjhnTVhldWtCZ2tm TVc4bGlrdUF5VzNRcklCRVdHanFsRndFaVBWNndCYXVUQ3wzNDU4NzY0NTMyMjk 2NzYzOTE3fDI=?</w:t>
+      </w:r>
+      <w:proofErr w:type="spellStart"/>
+      <w:r>
+        <w:t>share_link_id</w:t>
+      </w:r>
+      <w:proofErr w:type="spellEnd"/>
+      <w:r>
+        <w:t>=686263345417</w:t>
+      </w:r>
+    </w:p>
+    <w:p>
+      <w:pPr>
+        <w:jc w:val="both"/>
+      </w:pPr>
+    </w:p>
+    <w:p>
+      <w:pPr>
+        <w:jc w:val="both"/>
+      </w:pPr>
+      <w:r>
+        <w:t>I</w:t>
+      </w:r>
+      <w:r>
+        <w:t xml:space="preserve"> chose </w:t>
+      </w:r>
+      <w:r>
+        <w:t>Brain write</w:t>
+      </w:r>
+      <w:r>
+        <w:t xml:space="preserve"> as our ideation generation method because it is considered a good starting point for ideation. It was also relatively easy to be utilized remotely with platforms such as Miro. The general feeling was that all participants </w:t>
+      </w:r>
+      <w:proofErr w:type="gramStart"/>
+      <w:r>
+        <w:t>had</w:t>
+      </w:r>
+      <w:proofErr w:type="gramEnd"/>
+      <w:r>
+        <w:t xml:space="preserve"> a </w:t>
+      </w:r>
+      <w:proofErr w:type="gramStart"/>
+      <w:r>
+        <w:t>more or less equal</w:t>
+      </w:r>
+      <w:proofErr w:type="gramEnd"/>
+      <w:r>
+        <w:t xml:space="preserve"> contribution to the output, something that is difficult to achieve with regular brainstorming. In addition, </w:t>
+      </w:r>
+      <w:r>
+        <w:t>I</w:t>
+      </w:r>
+      <w:r>
+        <w:t xml:space="preserve"> chose the Four Categories Method as our ideation selection method because it gives clearer instructions on how to compare and evaluate our ideas besides general pros and cons.</w:t>
+      </w:r>
+    </w:p>
+    <w:p>
+      <w:pPr>
+        <w:jc w:val="both"/>
+      </w:pPr>
+    </w:p>
+    <w:p>
+      <w:pPr>
+        <w:jc w:val="both"/>
+      </w:pPr>
+      <w:r>
+        <w:rPr>
+          <w:b/>
+          <w:bCs/>
+          <w:sz w:val="28"/>
+          <w:szCs w:val="28"/>
+        </w:rPr>
+        <w:t xml:space="preserve">Prototyping </w:t>
+      </w:r>
+    </w:p>
+    <w:p>
+      <w:pPr>
+        <w:jc w:val="both"/>
+      </w:pPr>
+      <w:r>
+        <w:t>The low-</w:t>
+      </w:r>
+      <w:proofErr w:type="spellStart"/>
+      <w:r>
+        <w:t>fidely</w:t>
+      </w:r>
+      <w:proofErr w:type="spellEnd"/>
+      <w:r>
+        <w:t xml:space="preserve"> prototypes was designed for the chat application and have selected one of the methods from prototyping – sketches, wireframes, and paper prototypes.</w:t>
+      </w:r>
+    </w:p>
+    <w:p>
+      <w:pPr>
+        <w:jc w:val="both"/>
+      </w:pPr>
+      <w:r>
+        <w:t xml:space="preserve">At first, </w:t>
+      </w:r>
+      <w:r>
+        <w:t>I</w:t>
+      </w:r>
+      <w:r>
+        <w:t xml:space="preserve"> decided to start with the Sketches method. The reason why </w:t>
+      </w:r>
+      <w:r>
+        <w:t>I</w:t>
+      </w:r>
+      <w:r>
+        <w:t xml:space="preserve"> chose this method is that it is very fast </w:t>
+      </w:r>
+      <w:proofErr w:type="gramStart"/>
+      <w:r>
+        <w:t>and also</w:t>
+      </w:r>
+      <w:proofErr w:type="gramEnd"/>
+      <w:r>
+        <w:t xml:space="preserve"> disposable. Sketches can help us find user flows and unravel how </w:t>
+      </w:r>
+      <w:r>
+        <w:t>I</w:t>
+      </w:r>
+      <w:r>
+        <w:t xml:space="preserve"> think about processes between and within our live chat application pages. Another reason </w:t>
+      </w:r>
+      <w:r>
+        <w:t>I</w:t>
+      </w:r>
+      <w:r>
+        <w:t xml:space="preserve"> chose to do sketches is that they are cheap. </w:t>
+      </w:r>
+      <w:r>
+        <w:t xml:space="preserve">Then I will be extending my sketches with low fidelity wireframes. Once </w:t>
+      </w:r>
+      <w:proofErr w:type="gramStart"/>
+      <w:r>
+        <w:t>this</w:t>
+      </w:r>
+      <w:proofErr w:type="gramEnd"/>
+      <w:r>
+        <w:t xml:space="preserve"> low fidelity wireframes are </w:t>
+      </w:r>
+      <w:proofErr w:type="gramStart"/>
+      <w:r>
+        <w:t>developed</w:t>
+      </w:r>
+      <w:proofErr w:type="gramEnd"/>
+      <w:r>
+        <w:t xml:space="preserve"> I will get back to users for the usability testing to ensure that functionality of the system/product will satisfy the needs of the users.</w:t>
+      </w:r>
+    </w:p>
+    <w:p>
+      <w:pPr>
+        <w:jc w:val="both"/>
+      </w:pPr>
+      <w:r>
+        <w:lastRenderedPageBreak/>
+        <w:t>Tools used to design wireframes: Figma(software)</w:t>
+      </w:r>
+      <w:r>
+        <w:t xml:space="preserve"> </w:t>
+      </w:r>
+    </w:p>
+    <w:p>
+      <w:pPr>
+        <w:jc w:val="both"/>
         <w:rPr>
           <w:color w:val="FFFFFF"/>
         </w:rPr>
       </w:pPr>
     </w:p>
+    <w:p>
+      <w:pPr>
+        <w:jc w:val="both"/>
+        <w:rPr>
+          <w:color w:val="FFFFFF"/>
+        </w:rPr>
+      </w:pPr>
+      <w:r>
+        <w:rPr>
+          <w:noProof/>
+        </w:rPr>
+        <w:drawing>
+          <wp:inline distT="0" distB="0" distL="0" distR="0" wp14:anchorId="2FE01172" wp14:editId="489220FB">
+            <wp:extent cx="5943600" cy="2397125"/>
+            <wp:effectExtent l="0" t="0" r="0" b="3175"/>
+            <wp:docPr id="3" name="Picture 3" descr="Graphical user interface, application, Teams&#10;&#10;Description automatically generated"/>
+            <wp:cNvGraphicFramePr>
+              <a:graphicFrameLocks xmlns:a="http://schemas.openxmlformats.org/drawingml/2006/main" noChangeAspect="1"/>
+            </wp:cNvGraphicFramePr>
+            <a:graphic xmlns:a="http://schemas.openxmlformats.org/drawingml/2006/main">
+              <a:graphicData uri="http://schemas.openxmlformats.org/drawingml/2006/picture">
+                <pic:pic xmlns:pic="http://schemas.openxmlformats.org/drawingml/2006/picture">
+                  <pic:nvPicPr>
+                    <pic:cNvPr id="3" name="Picture 3" descr="Graphical user interface, application, Teams&#10;&#10;Description automatically generated"/>
+                    <pic:cNvPicPr/>
+                  </pic:nvPicPr>
+                  <pic:blipFill>
+                    <a:blip r:embed="rId9"/>
+                    <a:stretch>
+                      <a:fillRect/>
+                    </a:stretch>
+                  </pic:blipFill>
+                  <pic:spPr>
+                    <a:xfrm>
+                      <a:off x="0" y="0"/>
+                      <a:ext cx="5943600" cy="2397125"/>
+                    </a:xfrm>
+                    <a:prstGeom prst="rect">
+                      <a:avLst/>
+                    </a:prstGeom>
+                  </pic:spPr>
+                </pic:pic>
+              </a:graphicData>
+            </a:graphic>
+          </wp:inline>
+        </w:drawing>
+      </w:r>
+      <w:r>
+        <w:rPr>
+          <w:noProof/>
+        </w:rPr>
+        <w:drawing>
+          <wp:inline distT="0" distB="0" distL="0" distR="0" wp14:anchorId="27C45517" wp14:editId="32011ECF">
+            <wp:extent cx="5676900" cy="3267075"/>
+            <wp:effectExtent l="0" t="0" r="0" b="9525"/>
+            <wp:docPr id="4" name="Picture 4" descr="Graphical user interface&#10;&#10;Description automatically generated with medium confidence"/>
+            <wp:cNvGraphicFramePr>
+              <a:graphicFrameLocks xmlns:a="http://schemas.openxmlformats.org/drawingml/2006/main" noChangeAspect="1"/>
+            </wp:cNvGraphicFramePr>
+            <a:graphic xmlns:a="http://schemas.openxmlformats.org/drawingml/2006/main">
+              <a:graphicData uri="http://schemas.openxmlformats.org/drawingml/2006/picture">
+                <pic:pic xmlns:pic="http://schemas.openxmlformats.org/drawingml/2006/picture">
+                  <pic:nvPicPr>
+                    <pic:cNvPr id="4" name="Picture 4" descr="Graphical user interface&#10;&#10;Description automatically generated with medium confidence"/>
+                    <pic:cNvPicPr/>
+                  </pic:nvPicPr>
+                  <pic:blipFill>
+                    <a:blip r:embed="rId10"/>
+                    <a:stretch>
+                      <a:fillRect/>
+                    </a:stretch>
+                  </pic:blipFill>
+                  <pic:spPr>
+                    <a:xfrm>
+                      <a:off x="0" y="0"/>
+                      <a:ext cx="5676900" cy="3267075"/>
+                    </a:xfrm>
+                    <a:prstGeom prst="rect">
+                      <a:avLst/>
+                    </a:prstGeom>
+                  </pic:spPr>
+                </pic:pic>
+              </a:graphicData>
+            </a:graphic>
+          </wp:inline>
+        </w:drawing>
+      </w:r>
+    </w:p>
+    <w:p>
+      <w:pPr>
+        <w:jc w:val="both"/>
+        <w:rPr>
+          <w:color w:val="FFFFFF"/>
+        </w:rPr>
+      </w:pPr>
+    </w:p>
     <w:sectPr>
-      <w:headerReference w:type="default" r:id="rId8"/>
-      <w:footerReference w:type="default" r:id="rId9"/>
+      <w:headerReference w:type="default" r:id="rId11"/>
+      <w:footerReference w:type="default" r:id="rId12"/>
       <w:pgSz w:w="12240" w:h="15840"/>
       <w:pgMar w:top="1440" w:right="1440" w:bottom="1440" w:left="1440" w:header="720" w:footer="720" w:gutter="0"/>
       <w:pgNumType w:start="1"/>

</xml_diff>